<commit_message>
Update test files and add Pytest for PDF and DOCX documents
</commit_message>
<xml_diff>
--- a/tests/test.docx
+++ b/tests/test.docx
@@ -3,15 +3,6 @@
 <w:document xmlns:wpc="http://schemas.microsoft.com/office/word/2010/wordprocessingCanvas" xmlns:cx="http://schemas.microsoft.com/office/drawing/2014/chartex" xmlns:cx1="http://schemas.microsoft.com/office/drawing/2015/9/8/chartex" xmlns:cx2="http://schemas.microsoft.com/office/drawing/2015/10/21/chartex" xmlns:cx3="http://schemas.microsoft.com/office/drawing/2016/5/9/chartex" xmlns:cx4="http://schemas.microsoft.com/office/drawing/2016/5/10/chartex" xmlns:cx5="http://schemas.microsoft.com/office/drawing/2016/5/11/chartex" xmlns:cx6="http://schemas.microsoft.com/office/drawing/2016/5/12/chartex" xmlns:cx7="http://schemas.microsoft.com/office/drawing/2016/5/13/chartex" xmlns:cx8="http://schemas.microsoft.com/office/drawing/2016/5/14/chartex" xmlns:mc="http://schemas.openxmlformats.org/markup-compatibility/2006" xmlns:aink="http://schemas.microsoft.com/office/drawing/2016/ink" xmlns:am3d="http://schemas.microsoft.com/office/drawing/2017/model3d" xmlns:o="urn:schemas-microsoft-com:office:office" xmlns:oel="http://schemas.microsoft.com/office/2019/extlst" xmlns:r="http://schemas.openxmlformats.org/officeDocument/2006/relationships" xmlns:m="http://schemas.openxmlformats.org/officeDocument/2006/math" xmlns:v="urn:schemas-microsoft-com:vml" xmlns:wp14="http://schemas.microsoft.com/office/word/2010/wordprocessingDrawing" xmlns:wp="http://schemas.openxmlformats.org/drawingml/2006/wordprocessingDrawing" xmlns:w10="urn:schemas-microsoft-com:office:word" xmlns:w="http://schemas.openxmlformats.org/wordprocessingml/2006/main" xmlns:w14="http://schemas.microsoft.com/office/word/2010/wordml" xmlns:w15="http://schemas.microsoft.com/office/word/2012/wordml" xmlns:w16cex="http://schemas.microsoft.com/office/word/2018/wordml/cex" xmlns:w16cid="http://schemas.microsoft.com/office/word/2016/wordml/cid" xmlns:w16="http://schemas.microsoft.com/office/word/2018/wordml" xmlns:w16sdtdh="http://schemas.microsoft.com/office/word/2020/wordml/sdtdatahash" xmlns:w16se="http://schemas.microsoft.com/office/word/2015/wordml/symex" xmlns:wpg="http://schemas.microsoft.com/office/word/2010/wordprocessingGroup" xmlns:wpi="http://schemas.microsoft.com/office/word/2010/wordprocessingInk" xmlns:wne="http://schemas.microsoft.com/office/word/2006/wordml" xmlns:wps="http://schemas.microsoft.com/office/word/2010/wordprocessingShape" mc:Ignorable="w14 w15 w16se w16cid w16 w16cex w16sdtdh wp14">
   <w:body>
     <w:p>
-      <w:pPr>
-        <w:jc w:val="center"/>
-        <w:rPr>
-          <w:b/>
-          <w:bCs/>
-          <w:sz w:val="24"/>
-          <w:szCs w:val="24"/>
-        </w:rPr>
-      </w:pPr>
       <w:r>
         <w:rPr>
           <w:b/>
@@ -19,1051 +10,63 @@
           <w:sz w:val="24"/>
           <w:szCs w:val="24"/>
         </w:rPr>
-        <w:t>5COSC022W.2 Client Server Architectures</w:t>
-      </w:r>
-    </w:p>
-    <w:p>
-      <w:pPr>
-        <w:pBdr>
-          <w:bottom w:val="single" w:sz="4" w:space="1" w:color="auto"/>
-        </w:pBdr>
-        <w:jc w:val="center"/>
-        <w:rPr>
-          <w:b/>
-          <w:bCs/>
-          <w:sz w:val="28"/>
-          <w:szCs w:val="28"/>
-        </w:rPr>
-      </w:pPr>
-      <w:r>
-        <w:rPr>
-          <w:b/>
-          <w:bCs/>
-          <w:sz w:val="28"/>
-          <w:szCs w:val="28"/>
-        </w:rPr>
-        <w:t>Tutorial Week 0</w:t>
+        <w:t>H</w:t>
       </w:r>
       <w:r>
         <w:rPr>
           <w:b/>
           <w:bCs/>
-          <w:sz w:val="28"/>
-          <w:szCs w:val="28"/>
+          <w:sz w:val="24"/>
+          <w:szCs w:val="24"/>
         </w:rPr>
-        <w:t>3</w:t>
+        <w:t>i</w:t>
       </w:r>
       <w:r>
         <w:rPr>
           <w:b/>
           <w:bCs/>
-          <w:sz w:val="28"/>
-          <w:szCs w:val="28"/>
+          <w:sz w:val="24"/>
+          <w:szCs w:val="24"/>
         </w:rPr>
-        <w:t xml:space="preserve">: </w:t>
+        <w:t xml:space="preserve">, this is </w:t>
       </w:r>
       <w:r>
         <w:rPr>
           <w:b/>
           <w:bCs/>
-          <w:sz w:val="28"/>
-          <w:szCs w:val="28"/>
+          <w:sz w:val="24"/>
+          <w:szCs w:val="24"/>
         </w:rPr>
-        <w:t>Socket Programming</w:t>
+        <w:t xml:space="preserve">a Pytest for </w:t>
       </w:r>
-    </w:p>
-    <w:p>
-      <w:pPr>
-        <w:pStyle w:val="Heading1"/>
-      </w:pPr>
-      <w:r>
-        <w:t xml:space="preserve">Exercise 1: </w:t>
-      </w:r>
-      <w:r>
-        <w:t>Building Basic Client-Server Communication in Java</w:t>
-      </w:r>
-    </w:p>
-    <w:p>
-      <w:pPr>
-        <w:jc w:val="both"/>
-      </w:pPr>
       <w:r>
         <w:rPr>
           <w:b/>
           <w:bCs/>
+          <w:sz w:val="24"/>
+          <w:szCs w:val="24"/>
         </w:rPr>
-        <w:t>Objective:</w:t>
+        <w:t>DOCX</w:t>
       </w:r>
-      <w:r>
-        <w:t> The goal of this exercise is to understand the fundamentals of network programming in Java by creating simple client and server classes. You will learn how to establish a connection, send messages, and receive responses using sockets.</w:t>
-      </w:r>
-    </w:p>
-    <w:p>
-      <w:pPr>
-        <w:jc w:val="both"/>
-      </w:pPr>
       <w:r>
         <w:rPr>
           <w:b/>
           <w:bCs/>
+          <w:sz w:val="24"/>
+          <w:szCs w:val="24"/>
         </w:rPr>
-        <w:t>Overview:</w:t>
+        <w:t xml:space="preserve"> document to </w:t>
       </w:r>
-      <w:r>
-        <w:t> In this exercise, you will be creating two separate classes - Client and Server. The Client class will connect to the Server class using a specific port. Once the connection is established, the Client will send a message to the Server, which will then respond back to the Client.</w:t>
-      </w:r>
-    </w:p>
-    <w:p>
-      <w:pPr>
-        <w:jc w:val="both"/>
-      </w:pPr>
       <w:r>
         <w:rPr>
           <w:b/>
           <w:bCs/>
+          <w:sz w:val="24"/>
+          <w:szCs w:val="24"/>
         </w:rPr>
-        <w:t>Key Concepts:</w:t>
+        <w:t>text!</w:t>
       </w:r>
     </w:p>
-    <w:p>
-      <w:pPr>
-        <w:numPr>
-          <w:ilvl w:val="0"/>
-          <w:numId w:val="14"/>
-        </w:numPr>
-        <w:jc w:val="both"/>
-      </w:pPr>
-      <w:r>
-        <w:rPr>
-          <w:b/>
-          <w:bCs/>
-        </w:rPr>
-        <w:t>Sockets:</w:t>
-      </w:r>
-      <w:r>
-        <w:t> A socket is one endpoint of a two-way communication link between two programs running on the network. You will use the Socket class for the client and the </w:t>
-      </w:r>
-      <w:proofErr w:type="spellStart"/>
-      <w:r>
-        <w:t>ServerSocket</w:t>
-      </w:r>
-      <w:proofErr w:type="spellEnd"/>
-      <w:r>
-        <w:t> class for the server.</w:t>
-      </w:r>
-    </w:p>
-    <w:p>
-      <w:pPr>
-        <w:numPr>
-          <w:ilvl w:val="0"/>
-          <w:numId w:val="14"/>
-        </w:numPr>
-        <w:jc w:val="both"/>
-      </w:pPr>
-      <w:r>
-        <w:rPr>
-          <w:b/>
-          <w:bCs/>
-        </w:rPr>
-        <w:t>Input/Output Streams:</w:t>
-      </w:r>
-      <w:r>
-        <w:t> These are used for communication between the client and server. You will use the </w:t>
-      </w:r>
-      <w:proofErr w:type="spellStart"/>
-      <w:r>
-        <w:t>InputStreamReader</w:t>
-      </w:r>
-      <w:proofErr w:type="spellEnd"/>
-      <w:r>
-        <w:t> and </w:t>
-      </w:r>
-      <w:proofErr w:type="spellStart"/>
-      <w:r>
-        <w:t>BufferedReader</w:t>
-      </w:r>
-      <w:proofErr w:type="spellEnd"/>
-      <w:r>
-        <w:t> classes for reading data, and the </w:t>
-      </w:r>
-      <w:proofErr w:type="spellStart"/>
-      <w:r>
-        <w:t>PrintWriter</w:t>
-      </w:r>
-      <w:proofErr w:type="spellEnd"/>
-      <w:r>
-        <w:t> class for writing data.</w:t>
-      </w:r>
-    </w:p>
-    <w:p>
-      <w:pPr>
-        <w:numPr>
-          <w:ilvl w:val="0"/>
-          <w:numId w:val="14"/>
-        </w:numPr>
-        <w:jc w:val="both"/>
-      </w:pPr>
-      <w:r>
-        <w:rPr>
-          <w:b/>
-          <w:bCs/>
-        </w:rPr>
-        <w:t>Exception Handling:</w:t>
-      </w:r>
-      <w:r>
-        <w:t> Network operations can fail for various reasons, so it’s important to handle exceptions properly in your code. You will use a try-catch block to catch any </w:t>
-      </w:r>
-      <w:proofErr w:type="spellStart"/>
-      <w:r>
-        <w:t>IOException</w:t>
-      </w:r>
-      <w:proofErr w:type="spellEnd"/>
-      <w:r>
-        <w:t> that may occur.</w:t>
-      </w:r>
-    </w:p>
-    <w:p>
-      <w:pPr>
-        <w:jc w:val="both"/>
-      </w:pPr>
-      <w:r>
-        <w:rPr>
-          <w:b/>
-          <w:bCs/>
-        </w:rPr>
-        <w:t>Expected Outcome:</w:t>
-      </w:r>
-      <w:r>
-        <w:t> By the end of this exercise, you should be able to create a simple client-server application in Java. You will gain a basic understanding of network programming, and be prepared to explore more complex topics like multi-threading and non-blocking I/O.</w:t>
-      </w:r>
-    </w:p>
-    <w:p>
-      <w:pPr>
-        <w:pStyle w:val="Heading2"/>
-      </w:pPr>
-      <w:r>
-        <w:t>Step</w:t>
-      </w:r>
-      <w:r>
-        <w:t>s:</w:t>
-      </w:r>
-    </w:p>
-    <w:p>
-      <w:pPr>
-        <w:numPr>
-          <w:ilvl w:val="0"/>
-          <w:numId w:val="17"/>
-        </w:numPr>
-      </w:pPr>
-      <w:r>
-        <w:rPr>
-          <w:b/>
-          <w:bCs/>
-        </w:rPr>
-        <w:t>Download the Project Zip File</w:t>
-      </w:r>
-      <w:r>
-        <w:t>:</w:t>
-      </w:r>
-    </w:p>
-    <w:p>
-      <w:pPr>
-        <w:numPr>
-          <w:ilvl w:val="1"/>
-          <w:numId w:val="17"/>
-        </w:numPr>
-      </w:pPr>
-      <w:r>
-        <w:t>Log in to your Blackboard account.</w:t>
-      </w:r>
-    </w:p>
-    <w:p>
-      <w:pPr>
-        <w:numPr>
-          <w:ilvl w:val="1"/>
-          <w:numId w:val="17"/>
-        </w:numPr>
-      </w:pPr>
-      <w:r>
-        <w:t>Click on the ‘Week 3’ section.</w:t>
-      </w:r>
-    </w:p>
-    <w:p>
-      <w:pPr>
-        <w:numPr>
-          <w:ilvl w:val="1"/>
-          <w:numId w:val="17"/>
-        </w:numPr>
-      </w:pPr>
-      <w:r>
-        <w:t>Find the file named Tutorial_week03_</w:t>
-      </w:r>
-      <w:r>
-        <w:t>1</w:t>
-      </w:r>
-      <w:r>
-        <w:t>_Questions.zip.</w:t>
-      </w:r>
-    </w:p>
-    <w:p>
-      <w:pPr>
-        <w:numPr>
-          <w:ilvl w:val="1"/>
-          <w:numId w:val="17"/>
-        </w:numPr>
-      </w:pPr>
-      <w:r>
-        <w:t>Click on the file name to download it.</w:t>
-      </w:r>
-    </w:p>
-    <w:p>
-      <w:pPr>
-        <w:numPr>
-          <w:ilvl w:val="0"/>
-          <w:numId w:val="17"/>
-        </w:numPr>
-      </w:pPr>
-      <w:r>
-        <w:rPr>
-          <w:b/>
-          <w:bCs/>
-        </w:rPr>
-        <w:t>Extract the Zip File</w:t>
-      </w:r>
-      <w:r>
-        <w:t>:</w:t>
-      </w:r>
-    </w:p>
-    <w:p>
-      <w:pPr>
-        <w:numPr>
-          <w:ilvl w:val="1"/>
-          <w:numId w:val="17"/>
-        </w:numPr>
-      </w:pPr>
-      <w:r>
-        <w:t>Locate the downloaded zip file on your computer. It’s usually in the ‘Downloads’ folder unless you chose a different location.</w:t>
-      </w:r>
-      <w:r>
-        <w:t xml:space="preserve"> </w:t>
-      </w:r>
-      <w:r>
-        <w:t xml:space="preserve">You may also you the ZIP file to import it directly to the NetBeans without requiring extracting the ZIP file. </w:t>
-      </w:r>
-    </w:p>
-    <w:p>
-      <w:pPr>
-        <w:numPr>
-          <w:ilvl w:val="1"/>
-          <w:numId w:val="17"/>
-        </w:numPr>
-      </w:pPr>
-      <w:r>
-        <w:t>Right-click on the zip file and select ‘Extract All…’.</w:t>
-      </w:r>
-    </w:p>
-    <w:p>
-      <w:pPr>
-        <w:numPr>
-          <w:ilvl w:val="1"/>
-          <w:numId w:val="17"/>
-        </w:numPr>
-      </w:pPr>
-      <w:r>
-        <w:t>Choose a suitable location on your computer to extract the files.</w:t>
-      </w:r>
-    </w:p>
-    <w:p>
-      <w:pPr>
-        <w:numPr>
-          <w:ilvl w:val="0"/>
-          <w:numId w:val="17"/>
-        </w:numPr>
-      </w:pPr>
-      <w:r>
-        <w:rPr>
-          <w:b/>
-          <w:bCs/>
-        </w:rPr>
-        <w:lastRenderedPageBreak/>
-        <w:t>Open NetBeans IDE</w:t>
-      </w:r>
-      <w:r>
-        <w:t>:</w:t>
-      </w:r>
-    </w:p>
-    <w:p>
-      <w:pPr>
-        <w:numPr>
-          <w:ilvl w:val="1"/>
-          <w:numId w:val="17"/>
-        </w:numPr>
-      </w:pPr>
-      <w:r>
-        <w:t>Launch the NetBeans IDE</w:t>
-      </w:r>
-      <w:r>
-        <w:t xml:space="preserve"> 18 or above</w:t>
-      </w:r>
-      <w:r>
-        <w:t xml:space="preserve"> on your computer.</w:t>
-      </w:r>
-    </w:p>
-    <w:p>
-      <w:pPr>
-        <w:numPr>
-          <w:ilvl w:val="0"/>
-          <w:numId w:val="17"/>
-        </w:numPr>
-      </w:pPr>
-      <w:r>
-        <w:rPr>
-          <w:b/>
-          <w:bCs/>
-        </w:rPr>
-        <w:t>Import the Project</w:t>
-      </w:r>
-      <w:r>
-        <w:t>:</w:t>
-      </w:r>
-    </w:p>
-    <w:p>
-      <w:pPr>
-        <w:numPr>
-          <w:ilvl w:val="1"/>
-          <w:numId w:val="17"/>
-        </w:numPr>
-      </w:pPr>
-      <w:r>
-        <w:t>In NetBeans, click on ‘File’ in the menu bar, then select ‘Open Project’.</w:t>
-      </w:r>
-    </w:p>
-    <w:p>
-      <w:pPr>
-        <w:numPr>
-          <w:ilvl w:val="1"/>
-          <w:numId w:val="17"/>
-        </w:numPr>
-      </w:pPr>
-      <w:r>
-        <w:t>In the file chooser window, navigate to the location where you extracted the project files.</w:t>
-      </w:r>
-    </w:p>
-    <w:p>
-      <w:pPr>
-        <w:numPr>
-          <w:ilvl w:val="1"/>
-          <w:numId w:val="17"/>
-        </w:numPr>
-      </w:pPr>
-      <w:r>
-        <w:t>You should see a folder with the same name as the zip file. Click on it to select it.</w:t>
-      </w:r>
-    </w:p>
-    <w:p>
-      <w:pPr>
-        <w:numPr>
-          <w:ilvl w:val="1"/>
-          <w:numId w:val="17"/>
-        </w:numPr>
-      </w:pPr>
-      <w:r>
-        <w:t>Click on the ‘Open Project’ button.</w:t>
-      </w:r>
-    </w:p>
-    <w:p>
-      <w:pPr>
-        <w:numPr>
-          <w:ilvl w:val="0"/>
-          <w:numId w:val="17"/>
-        </w:numPr>
-      </w:pPr>
-      <w:r>
-        <w:rPr>
-          <w:b/>
-          <w:bCs/>
-        </w:rPr>
-        <w:t>Explore the Project</w:t>
-      </w:r>
-      <w:r>
-        <w:t>:</w:t>
-      </w:r>
-    </w:p>
-    <w:p>
-      <w:pPr>
-        <w:numPr>
-          <w:ilvl w:val="1"/>
-          <w:numId w:val="17"/>
-        </w:numPr>
-      </w:pPr>
-      <w:r>
-        <w:t>The project should now be visible in the ‘Projects’ tab on the left side of the IDE.</w:t>
-      </w:r>
-    </w:p>
-    <w:p>
-      <w:pPr>
-        <w:numPr>
-          <w:ilvl w:val="1"/>
-          <w:numId w:val="17"/>
-        </w:numPr>
-      </w:pPr>
-      <w:r>
-        <w:t>Click on the project name to expand it and explore its structure.</w:t>
-      </w:r>
-    </w:p>
-    <w:p>
-      <w:pPr>
-        <w:numPr>
-          <w:ilvl w:val="0"/>
-          <w:numId w:val="17"/>
-        </w:numPr>
-      </w:pPr>
-      <w:r>
-        <w:rPr>
-          <w:b/>
-          <w:bCs/>
-        </w:rPr>
-        <w:t>Implement Your Code</w:t>
-      </w:r>
-      <w:r>
-        <w:t>:</w:t>
-      </w:r>
-    </w:p>
-    <w:p>
-      <w:pPr>
-        <w:numPr>
-          <w:ilvl w:val="1"/>
-          <w:numId w:val="17"/>
-        </w:numPr>
-      </w:pPr>
-      <w:r>
-        <w:t>Now, you can start implementing your code under each comment in the provided classes.</w:t>
-      </w:r>
-    </w:p>
-    <w:p/>
-    <w:p>
-      <w:pPr>
-        <w:pStyle w:val="Heading1"/>
-      </w:pPr>
-      <w:r>
-        <w:t xml:space="preserve"> </w:t>
-      </w:r>
-      <w:r>
-        <w:t xml:space="preserve">Exercise </w:t>
-      </w:r>
-      <w:r>
-        <w:t>2</w:t>
-      </w:r>
-      <w:r>
-        <w:t xml:space="preserve">: </w:t>
-      </w:r>
-      <w:r>
-        <w:t>Building a Simple Chat Application in Java</w:t>
-      </w:r>
-    </w:p>
-    <w:p>
-      <w:pPr>
-        <w:jc w:val="both"/>
-      </w:pPr>
-      <w:r>
-        <w:rPr>
-          <w:b/>
-          <w:bCs/>
-        </w:rPr>
-        <w:t>Objective:</w:t>
-      </w:r>
-      <w:r>
-        <w:t> The goal of this exercise is to understand the fundamentals of network programming in Java by creating simple chat client and server classes. You will learn how to establish a connection, send messages, and receive responses using sockets.</w:t>
-      </w:r>
-    </w:p>
-    <w:p>
-      <w:pPr>
-        <w:jc w:val="both"/>
-      </w:pPr>
-      <w:r>
-        <w:rPr>
-          <w:b/>
-          <w:bCs/>
-        </w:rPr>
-        <w:t>Overview:</w:t>
-      </w:r>
-      <w:r>
-        <w:t> </w:t>
-      </w:r>
-      <w:r>
-        <w:t xml:space="preserve">In this exercise, you will be creating two separate classes - </w:t>
-      </w:r>
-      <w:proofErr w:type="spellStart"/>
-      <w:r>
-        <w:t>SimpleChatClient</w:t>
-      </w:r>
-      <w:proofErr w:type="spellEnd"/>
-      <w:r>
-        <w:t xml:space="preserve"> and </w:t>
-      </w:r>
-      <w:proofErr w:type="spellStart"/>
-      <w:r>
-        <w:t>SimpleChatServer</w:t>
-      </w:r>
-      <w:proofErr w:type="spellEnd"/>
-      <w:r>
-        <w:t xml:space="preserve">. The </w:t>
-      </w:r>
-      <w:proofErr w:type="spellStart"/>
-      <w:r>
-        <w:t>SimpleChatClient</w:t>
-      </w:r>
-      <w:proofErr w:type="spellEnd"/>
-      <w:r>
-        <w:t xml:space="preserve"> class will connect to the </w:t>
-      </w:r>
-      <w:proofErr w:type="spellStart"/>
-      <w:r>
-        <w:t>SimpleChatServer</w:t>
-      </w:r>
-      <w:proofErr w:type="spellEnd"/>
-      <w:r>
-        <w:t xml:space="preserve"> class using a specific port. Once the connection is established, the </w:t>
-      </w:r>
-      <w:proofErr w:type="spellStart"/>
-      <w:r>
-        <w:t>SimpleChatClient</w:t>
-      </w:r>
-      <w:proofErr w:type="spellEnd"/>
-      <w:r>
-        <w:t xml:space="preserve"> will send a message to the </w:t>
-      </w:r>
-      <w:proofErr w:type="spellStart"/>
-      <w:r>
-        <w:t>SimpleChatServer</w:t>
-      </w:r>
-      <w:proofErr w:type="spellEnd"/>
-      <w:r>
-        <w:t xml:space="preserve">, which will then respond back to the </w:t>
-      </w:r>
-      <w:proofErr w:type="spellStart"/>
-      <w:r>
-        <w:t>SimpleChatClient</w:t>
-      </w:r>
-      <w:proofErr w:type="spellEnd"/>
-      <w:r>
-        <w:t>.</w:t>
-      </w:r>
-    </w:p>
-    <w:p>
-      <w:pPr>
-        <w:jc w:val="both"/>
-      </w:pPr>
-      <w:r>
-        <w:rPr>
-          <w:b/>
-          <w:bCs/>
-        </w:rPr>
-        <w:t>Key Concepts:</w:t>
-      </w:r>
-    </w:p>
-    <w:p>
-      <w:pPr>
-        <w:numPr>
-          <w:ilvl w:val="0"/>
-          <w:numId w:val="16"/>
-        </w:numPr>
-        <w:jc w:val="both"/>
-      </w:pPr>
-      <w:r>
-        <w:rPr>
-          <w:b/>
-          <w:bCs/>
-        </w:rPr>
-        <w:t>Sockets:</w:t>
-      </w:r>
-      <w:r>
-        <w:t> A socket is one endpoint of a two-way communication link between two programs running on the network. You will use the Socket class for the client and the </w:t>
-      </w:r>
-      <w:proofErr w:type="spellStart"/>
-      <w:r>
-        <w:t>ServerSocket</w:t>
-      </w:r>
-      <w:proofErr w:type="spellEnd"/>
-      <w:r>
-        <w:t> class for the server.</w:t>
-      </w:r>
-    </w:p>
-    <w:p>
-      <w:pPr>
-        <w:numPr>
-          <w:ilvl w:val="0"/>
-          <w:numId w:val="16"/>
-        </w:numPr>
-        <w:jc w:val="both"/>
-      </w:pPr>
-      <w:r>
-        <w:rPr>
-          <w:b/>
-          <w:bCs/>
-        </w:rPr>
-        <w:t>Input/Output Streams:</w:t>
-      </w:r>
-      <w:r>
-        <w:t> These are used for communication between the client and server. You will use the </w:t>
-      </w:r>
-      <w:proofErr w:type="spellStart"/>
-      <w:r>
-        <w:t>InputStream</w:t>
-      </w:r>
-      <w:proofErr w:type="spellEnd"/>
-      <w:r>
-        <w:t> and </w:t>
-      </w:r>
-      <w:proofErr w:type="spellStart"/>
-      <w:r>
-        <w:t>OutputStream</w:t>
-      </w:r>
-      <w:proofErr w:type="spellEnd"/>
-      <w:r>
-        <w:t> classes for reading data and writing data.</w:t>
-      </w:r>
-    </w:p>
-    <w:p>
-      <w:pPr>
-        <w:numPr>
-          <w:ilvl w:val="0"/>
-          <w:numId w:val="16"/>
-        </w:numPr>
-        <w:jc w:val="both"/>
-      </w:pPr>
-      <w:r>
-        <w:rPr>
-          <w:b/>
-          <w:bCs/>
-        </w:rPr>
-        <w:t>Exception Handling:</w:t>
-      </w:r>
-      <w:r>
-        <w:t> Network operations can fail for various reasons, so it’s important to handle exceptions properly in your code. You will use a try-catch block to catch any </w:t>
-      </w:r>
-      <w:proofErr w:type="spellStart"/>
-      <w:r>
-        <w:t>IOException</w:t>
-      </w:r>
-      <w:proofErr w:type="spellEnd"/>
-      <w:r>
-        <w:t> that may occur.</w:t>
-      </w:r>
-    </w:p>
-    <w:p>
-      <w:pPr>
-        <w:jc w:val="both"/>
-      </w:pPr>
-      <w:r>
-        <w:rPr>
-          <w:b/>
-          <w:bCs/>
-        </w:rPr>
-        <w:t>Expected Outcome:</w:t>
-      </w:r>
-      <w:r>
-        <w:t> By the end of this exercise, you should be able to create a simple chat application in Java. You will gain a basic understanding of network programming, and be prepared to explore more complex topics like multi-threading and non-blocking I/O.</w:t>
-      </w:r>
-    </w:p>
-    <w:p>
-      <w:pPr>
-        <w:jc w:val="both"/>
-      </w:pPr>
-    </w:p>
-    <w:p>
-      <w:pPr>
-        <w:pStyle w:val="Heading2"/>
-      </w:pPr>
-      <w:r>
-        <w:lastRenderedPageBreak/>
-        <w:t>Step</w:t>
-      </w:r>
-      <w:r>
-        <w:t>s:</w:t>
-      </w:r>
-    </w:p>
-    <w:p>
-      <w:pPr>
-        <w:pStyle w:val="ListParagraph"/>
-        <w:numPr>
-          <w:ilvl w:val="0"/>
-          <w:numId w:val="18"/>
-        </w:numPr>
-      </w:pPr>
-      <w:r>
-        <w:rPr>
-          <w:b/>
-          <w:bCs/>
-        </w:rPr>
-        <w:t>Download the Project Zip File</w:t>
-      </w:r>
-      <w:r>
-        <w:t>:</w:t>
-      </w:r>
-    </w:p>
-    <w:p>
-      <w:pPr>
-        <w:numPr>
-          <w:ilvl w:val="1"/>
-          <w:numId w:val="18"/>
-        </w:numPr>
-      </w:pPr>
-      <w:r>
-        <w:t>Log in to your Blackboard account.</w:t>
-      </w:r>
-    </w:p>
-    <w:p>
-      <w:pPr>
-        <w:numPr>
-          <w:ilvl w:val="1"/>
-          <w:numId w:val="18"/>
-        </w:numPr>
-      </w:pPr>
-      <w:r>
-        <w:t>Click on the ‘Week 3’ section.</w:t>
-      </w:r>
-    </w:p>
-    <w:p>
-      <w:pPr>
-        <w:numPr>
-          <w:ilvl w:val="1"/>
-          <w:numId w:val="18"/>
-        </w:numPr>
-      </w:pPr>
-      <w:r>
-        <w:t>Find the file named Tutorial_week03_2_Questions.zip.</w:t>
-      </w:r>
-    </w:p>
-    <w:p>
-      <w:pPr>
-        <w:numPr>
-          <w:ilvl w:val="1"/>
-          <w:numId w:val="18"/>
-        </w:numPr>
-      </w:pPr>
-      <w:r>
-        <w:t>Click on the file name to download it.</w:t>
-      </w:r>
-    </w:p>
-    <w:p>
-      <w:pPr>
-        <w:numPr>
-          <w:ilvl w:val="0"/>
-          <w:numId w:val="18"/>
-        </w:numPr>
-      </w:pPr>
-      <w:r>
-        <w:rPr>
-          <w:b/>
-          <w:bCs/>
-        </w:rPr>
-        <w:t>Extract the Zip File</w:t>
-      </w:r>
-      <w:r>
-        <w:t>:</w:t>
-      </w:r>
-    </w:p>
-    <w:p>
-      <w:pPr>
-        <w:numPr>
-          <w:ilvl w:val="1"/>
-          <w:numId w:val="18"/>
-        </w:numPr>
-      </w:pPr>
-      <w:r>
-        <w:t>Locate the downloaded zip file on your computer. It’s usually in the ‘Downloads’ folder unless you chose a different location.</w:t>
-      </w:r>
-      <w:r>
-        <w:t xml:space="preserve"> </w:t>
-      </w:r>
-      <w:r>
-        <w:t xml:space="preserve">You may also you the ZIP file to import it directly to the NetBeans without requiring extracting the ZIP file. </w:t>
-      </w:r>
-    </w:p>
-    <w:p>
-      <w:pPr>
-        <w:numPr>
-          <w:ilvl w:val="1"/>
-          <w:numId w:val="18"/>
-        </w:numPr>
-      </w:pPr>
-      <w:r>
-        <w:t>Right-click on the zip file and select ‘Extract All…’.</w:t>
-      </w:r>
-    </w:p>
-    <w:p>
-      <w:pPr>
-        <w:numPr>
-          <w:ilvl w:val="1"/>
-          <w:numId w:val="18"/>
-        </w:numPr>
-      </w:pPr>
-      <w:r>
-        <w:t>Choose a suitable location on your computer to extract the files.</w:t>
-      </w:r>
-    </w:p>
-    <w:p>
-      <w:pPr>
-        <w:numPr>
-          <w:ilvl w:val="0"/>
-          <w:numId w:val="18"/>
-        </w:numPr>
-      </w:pPr>
-      <w:r>
-        <w:rPr>
-          <w:b/>
-          <w:bCs/>
-        </w:rPr>
-        <w:t>Open NetBeans IDE</w:t>
-      </w:r>
-      <w:r>
-        <w:t>:</w:t>
-      </w:r>
-    </w:p>
-    <w:p>
-      <w:pPr>
-        <w:numPr>
-          <w:ilvl w:val="1"/>
-          <w:numId w:val="18"/>
-        </w:numPr>
-      </w:pPr>
-      <w:r>
-        <w:t>Launch the NetBeans IDE on your computer.</w:t>
-      </w:r>
-    </w:p>
-    <w:p>
-      <w:pPr>
-        <w:numPr>
-          <w:ilvl w:val="0"/>
-          <w:numId w:val="18"/>
-        </w:numPr>
-      </w:pPr>
-      <w:r>
-        <w:rPr>
-          <w:b/>
-          <w:bCs/>
-        </w:rPr>
-        <w:t>Import the Project</w:t>
-      </w:r>
-      <w:r>
-        <w:t>:</w:t>
-      </w:r>
-    </w:p>
-    <w:p>
-      <w:pPr>
-        <w:numPr>
-          <w:ilvl w:val="1"/>
-          <w:numId w:val="18"/>
-        </w:numPr>
-      </w:pPr>
-      <w:r>
-        <w:t>In NetBeans, click on ‘File’ in the menu bar, then select ‘Open Project’.</w:t>
-      </w:r>
-    </w:p>
-    <w:p>
-      <w:pPr>
-        <w:numPr>
-          <w:ilvl w:val="1"/>
-          <w:numId w:val="18"/>
-        </w:numPr>
-      </w:pPr>
-      <w:r>
-        <w:t>In the file chooser window, navigate to the location where you extracted the project files.</w:t>
-      </w:r>
-    </w:p>
-    <w:p>
-      <w:pPr>
-        <w:numPr>
-          <w:ilvl w:val="1"/>
-          <w:numId w:val="18"/>
-        </w:numPr>
-      </w:pPr>
-      <w:r>
-        <w:t>You should see a folder with the same name as the zip file. Click on it to select it.</w:t>
-      </w:r>
-    </w:p>
-    <w:p>
-      <w:pPr>
-        <w:numPr>
-          <w:ilvl w:val="1"/>
-          <w:numId w:val="18"/>
-        </w:numPr>
-      </w:pPr>
-      <w:r>
-        <w:t>Click on the ‘Open Project’ button.</w:t>
-      </w:r>
-    </w:p>
-    <w:p>
-      <w:pPr>
-        <w:numPr>
-          <w:ilvl w:val="0"/>
-          <w:numId w:val="18"/>
-        </w:numPr>
-      </w:pPr>
-      <w:r>
-        <w:rPr>
-          <w:b/>
-          <w:bCs/>
-        </w:rPr>
-        <w:t>Explore the Project</w:t>
-      </w:r>
-      <w:r>
-        <w:t>:</w:t>
-      </w:r>
-    </w:p>
-    <w:p>
-      <w:pPr>
-        <w:numPr>
-          <w:ilvl w:val="1"/>
-          <w:numId w:val="18"/>
-        </w:numPr>
-      </w:pPr>
-      <w:r>
-        <w:t>The project should now be visible in the ‘Projects’ tab on the left side of the IDE.</w:t>
-      </w:r>
-    </w:p>
-    <w:p>
-      <w:pPr>
-        <w:numPr>
-          <w:ilvl w:val="1"/>
-          <w:numId w:val="18"/>
-        </w:numPr>
-      </w:pPr>
-      <w:r>
-        <w:t>Click on the project name to expand it and explore its structure.</w:t>
-      </w:r>
-    </w:p>
-    <w:p>
-      <w:pPr>
-        <w:numPr>
-          <w:ilvl w:val="0"/>
-          <w:numId w:val="18"/>
-        </w:numPr>
-      </w:pPr>
-      <w:r>
-        <w:rPr>
-          <w:b/>
-          <w:bCs/>
-        </w:rPr>
-        <w:t>Implement Your Code</w:t>
-      </w:r>
-      <w:r>
-        <w:t>:</w:t>
-      </w:r>
-    </w:p>
-    <w:p>
-      <w:pPr>
-        <w:numPr>
-          <w:ilvl w:val="1"/>
-          <w:numId w:val="18"/>
-        </w:numPr>
-      </w:pPr>
-      <w:r>
-        <w:t>Now, you can start implementing your code under each comment in the provided classes.</w:t>
-      </w:r>
-    </w:p>
-    <w:p/>
     <w:p/>
     <w:p/>
     <w:sectPr>
@@ -1074,6 +77,56 @@
     </w:sectPr>
   </w:body>
 </w:document>
+</file>
+
+<file path=word/endnotes.xml><?xml version="1.0" encoding="utf-8"?>
+<w:endnotes xmlns:wpc="http://schemas.microsoft.com/office/word/2010/wordprocessingCanvas" xmlns:cx="http://schemas.microsoft.com/office/drawing/2014/chartex" xmlns:cx1="http://schemas.microsoft.com/office/drawing/2015/9/8/chartex" xmlns:cx2="http://schemas.microsoft.com/office/drawing/2015/10/21/chartex" xmlns:cx3="http://schemas.microsoft.com/office/drawing/2016/5/9/chartex" xmlns:cx4="http://schemas.microsoft.com/office/drawing/2016/5/10/chartex" xmlns:cx5="http://schemas.microsoft.com/office/drawing/2016/5/11/chartex" xmlns:cx6="http://schemas.microsoft.com/office/drawing/2016/5/12/chartex" xmlns:cx7="http://schemas.microsoft.com/office/drawing/2016/5/13/chartex" xmlns:cx8="http://schemas.microsoft.com/office/drawing/2016/5/14/chartex" xmlns:mc="http://schemas.openxmlformats.org/markup-compatibility/2006" xmlns:aink="http://schemas.microsoft.com/office/drawing/2016/ink" xmlns:am3d="http://schemas.microsoft.com/office/drawing/2017/model3d" xmlns:o="urn:schemas-microsoft-com:office:office" xmlns:oel="http://schemas.microsoft.com/office/2019/extlst" xmlns:r="http://schemas.openxmlformats.org/officeDocument/2006/relationships" xmlns:m="http://schemas.openxmlformats.org/officeDocument/2006/math" xmlns:v="urn:schemas-microsoft-com:vml" xmlns:wp14="http://schemas.microsoft.com/office/word/2010/wordprocessingDrawing" xmlns:wp="http://schemas.openxmlformats.org/drawingml/2006/wordprocessingDrawing" xmlns:w10="urn:schemas-microsoft-com:office:word" xmlns:w="http://schemas.openxmlformats.org/wordprocessingml/2006/main" xmlns:w14="http://schemas.microsoft.com/office/word/2010/wordml" xmlns:w15="http://schemas.microsoft.com/office/word/2012/wordml" xmlns:w16cex="http://schemas.microsoft.com/office/word/2018/wordml/cex" xmlns:w16cid="http://schemas.microsoft.com/office/word/2016/wordml/cid" xmlns:w16="http://schemas.microsoft.com/office/word/2018/wordml" xmlns:w16sdtdh="http://schemas.microsoft.com/office/word/2020/wordml/sdtdatahash" xmlns:w16se="http://schemas.microsoft.com/office/word/2015/wordml/symex" xmlns:wpg="http://schemas.microsoft.com/office/word/2010/wordprocessingGroup" xmlns:wpi="http://schemas.microsoft.com/office/word/2010/wordprocessingInk" xmlns:wne="http://schemas.microsoft.com/office/word/2006/wordml" xmlns:wps="http://schemas.microsoft.com/office/word/2010/wordprocessingShape" mc:Ignorable="w14 w15 w16se w16cid w16 w16cex w16sdtdh wp14">
+  <w:endnote w:type="separator" w:id="-1">
+    <w:p>
+      <w:pPr>
+        <w:spacing w:before="0" w:after="0" w:line="240" w:lineRule="auto"/>
+      </w:pPr>
+      <w:r>
+        <w:separator/>
+      </w:r>
+    </w:p>
+  </w:endnote>
+  <w:endnote w:type="continuationSeparator" w:id="0">
+    <w:p>
+      <w:pPr>
+        <w:spacing w:before="0" w:after="0" w:line="240" w:lineRule="auto"/>
+      </w:pPr>
+      <w:r>
+        <w:continuationSeparator/>
+      </w:r>
+    </w:p>
+  </w:endnote>
+</w:endnotes>
+</file>
+
+<file path=word/footnotes.xml><?xml version="1.0" encoding="utf-8"?>
+<w:footnotes xmlns:wpc="http://schemas.microsoft.com/office/word/2010/wordprocessingCanvas" xmlns:cx="http://schemas.microsoft.com/office/drawing/2014/chartex" xmlns:cx1="http://schemas.microsoft.com/office/drawing/2015/9/8/chartex" xmlns:cx2="http://schemas.microsoft.com/office/drawing/2015/10/21/chartex" xmlns:cx3="http://schemas.microsoft.com/office/drawing/2016/5/9/chartex" xmlns:cx4="http://schemas.microsoft.com/office/drawing/2016/5/10/chartex" xmlns:cx5="http://schemas.microsoft.com/office/drawing/2016/5/11/chartex" xmlns:cx6="http://schemas.microsoft.com/office/drawing/2016/5/12/chartex" xmlns:cx7="http://schemas.microsoft.com/office/drawing/2016/5/13/chartex" xmlns:cx8="http://schemas.microsoft.com/office/drawing/2016/5/14/chartex" xmlns:mc="http://schemas.openxmlformats.org/markup-compatibility/2006" xmlns:aink="http://schemas.microsoft.com/office/drawing/2016/ink" xmlns:am3d="http://schemas.microsoft.com/office/drawing/2017/model3d" xmlns:o="urn:schemas-microsoft-com:office:office" xmlns:oel="http://schemas.microsoft.com/office/2019/extlst" xmlns:r="http://schemas.openxmlformats.org/officeDocument/2006/relationships" xmlns:m="http://schemas.openxmlformats.org/officeDocument/2006/math" xmlns:v="urn:schemas-microsoft-com:vml" xmlns:wp14="http://schemas.microsoft.com/office/word/2010/wordprocessingDrawing" xmlns:wp="http://schemas.openxmlformats.org/drawingml/2006/wordprocessingDrawing" xmlns:w10="urn:schemas-microsoft-com:office:word" xmlns:w="http://schemas.openxmlformats.org/wordprocessingml/2006/main" xmlns:w14="http://schemas.microsoft.com/office/word/2010/wordml" xmlns:w15="http://schemas.microsoft.com/office/word/2012/wordml" xmlns:w16cex="http://schemas.microsoft.com/office/word/2018/wordml/cex" xmlns:w16cid="http://schemas.microsoft.com/office/word/2016/wordml/cid" xmlns:w16="http://schemas.microsoft.com/office/word/2018/wordml" xmlns:w16sdtdh="http://schemas.microsoft.com/office/word/2020/wordml/sdtdatahash" xmlns:w16se="http://schemas.microsoft.com/office/word/2015/wordml/symex" xmlns:wpg="http://schemas.microsoft.com/office/word/2010/wordprocessingGroup" xmlns:wpi="http://schemas.microsoft.com/office/word/2010/wordprocessingInk" xmlns:wne="http://schemas.microsoft.com/office/word/2006/wordml" xmlns:wps="http://schemas.microsoft.com/office/word/2010/wordprocessingShape" mc:Ignorable="w14 w15 w16se w16cid w16 w16cex w16sdtdh wp14">
+  <w:footnote w:type="separator" w:id="-1">
+    <w:p>
+      <w:pPr>
+        <w:spacing w:before="0" w:after="0" w:line="240" w:lineRule="auto"/>
+      </w:pPr>
+      <w:r>
+        <w:separator/>
+      </w:r>
+    </w:p>
+  </w:footnote>
+  <w:footnote w:type="continuationSeparator" w:id="0">
+    <w:p>
+      <w:pPr>
+        <w:spacing w:before="0" w:after="0" w:line="240" w:lineRule="auto"/>
+      </w:pPr>
+      <w:r>
+        <w:continuationSeparator/>
+      </w:r>
+    </w:p>
+  </w:footnote>
+</w:footnotes>
 </file>
 
 <file path=word/numbering.xml><?xml version="1.0" encoding="utf-8"?>
@@ -3867,6 +2920,7 @@
   <w:style w:type="character" w:default="1" w:styleId="DefaultParagraphFont">
     <w:name w:val="Default Paragraph Font"/>
     <w:uiPriority w:val="1"/>
+    <w:semiHidden/>
     <w:unhideWhenUsed/>
   </w:style>
   <w:style w:type="table" w:default="1" w:styleId="TableNormal">
@@ -4271,6 +3325,50 @@
     <w:pPr>
       <w:outlineLvl w:val="9"/>
     </w:pPr>
+  </w:style>
+  <w:style w:type="paragraph" w:styleId="Header">
+    <w:name w:val="header"/>
+    <w:basedOn w:val="Normal"/>
+    <w:link w:val="HeaderChar"/>
+    <w:uiPriority w:val="99"/>
+    <w:unhideWhenUsed/>
+    <w:rsid w:val="00C25736"/>
+    <w:pPr>
+      <w:tabs>
+        <w:tab w:val="center" w:pos="4680"/>
+        <w:tab w:val="right" w:pos="9360"/>
+      </w:tabs>
+      <w:spacing w:before="0" w:after="0" w:line="240" w:lineRule="auto"/>
+    </w:pPr>
+  </w:style>
+  <w:style w:type="character" w:customStyle="1" w:styleId="HeaderChar">
+    <w:name w:val="Header Char"/>
+    <w:basedOn w:val="DefaultParagraphFont"/>
+    <w:link w:val="Header"/>
+    <w:uiPriority w:val="99"/>
+    <w:rsid w:val="00C25736"/>
+  </w:style>
+  <w:style w:type="paragraph" w:styleId="Footer">
+    <w:name w:val="footer"/>
+    <w:basedOn w:val="Normal"/>
+    <w:link w:val="FooterChar"/>
+    <w:uiPriority w:val="99"/>
+    <w:unhideWhenUsed/>
+    <w:rsid w:val="00C25736"/>
+    <w:pPr>
+      <w:tabs>
+        <w:tab w:val="center" w:pos="4680"/>
+        <w:tab w:val="right" w:pos="9360"/>
+      </w:tabs>
+      <w:spacing w:before="0" w:after="0" w:line="240" w:lineRule="auto"/>
+    </w:pPr>
+  </w:style>
+  <w:style w:type="character" w:customStyle="1" w:styleId="FooterChar">
+    <w:name w:val="Footer Char"/>
+    <w:basedOn w:val="DefaultParagraphFont"/>
+    <w:link w:val="Footer"/>
+    <w:uiPriority w:val="99"/>
+    <w:rsid w:val="00C25736"/>
   </w:style>
 </w:styles>
 </file>

</xml_diff>